<commit_message>
contact logo / member update
added and made into links the individual contact icons (still need work)
and updated Tanner's email!
</commit_message>
<xml_diff>
--- a/member_sheet.docx
+++ b/member_sheet.docx
@@ -36,13 +36,23 @@
         </w:rPr>
         <w:t xml:space="preserve"> </w:t>
       </w:r>
+      <w:proofErr w:type="spellStart"/>
       <w:r>
         <w:rPr>
           <w:rFonts w:ascii="Times New Roman" w:hAnsi="Times New Roman" w:cs="Times New Roman"/>
           <w:sz w:val="28"/>
           <w:szCs w:val="24"/>
         </w:rPr>
-        <w:t>BluePaper Media</w:t>
+        <w:t>BluePaper</w:t>
+      </w:r>
+      <w:proofErr w:type="spellEnd"/>
+      <w:r>
+        <w:rPr>
+          <w:rFonts w:ascii="Times New Roman" w:hAnsi="Times New Roman" w:cs="Times New Roman"/>
+          <w:sz w:val="28"/>
+          <w:szCs w:val="24"/>
+        </w:rPr>
+        <w:t xml:space="preserve"> Media</w:t>
       </w:r>
     </w:p>
     <w:p>
@@ -182,117 +192,166 @@
           <w:sz w:val="24"/>
           <w:szCs w:val="24"/>
         </w:rPr>
-        <w:t>twoodworth2024@gmail.com</w:t>
-      </w:r>
-      <w:r>
-        <w:rPr>
-          <w:rFonts w:ascii="Times New Roman" w:hAnsi="Times New Roman" w:cs="Times New Roman"/>
-          <w:color w:val="000000"/>
-          <w:sz w:val="24"/>
-          <w:szCs w:val="24"/>
-        </w:rPr>
-        <w:t xml:space="preserve"> </w:t>
-      </w:r>
-    </w:p>
-    <w:p>
-      <w:pPr>
-        <w:pStyle w:val="NoSpacing"/>
-        <w:rPr>
-          <w:rFonts w:ascii="Times New Roman" w:hAnsi="Times New Roman" w:cs="Times New Roman"/>
-          <w:color w:val="000000"/>
-          <w:sz w:val="24"/>
-          <w:szCs w:val="24"/>
-        </w:rPr>
-      </w:pPr>
-    </w:p>
-    <w:p>
-      <w:pPr>
-        <w:pStyle w:val="NoSpacing"/>
-        <w:rPr>
-          <w:rFonts w:ascii="Times New Roman" w:hAnsi="Times New Roman" w:cs="Times New Roman"/>
-          <w:sz w:val="24"/>
-          <w:szCs w:val="24"/>
-        </w:rPr>
-      </w:pPr>
-      <w:r>
-        <w:rPr>
-          <w:rFonts w:ascii="Times New Roman" w:hAnsi="Times New Roman" w:cs="Times New Roman"/>
-          <w:color w:val="000000"/>
-          <w:sz w:val="24"/>
-          <w:szCs w:val="24"/>
-        </w:rPr>
-        <w:t xml:space="preserve">Tanner Woodworth is the lead developer at </w:t>
-      </w:r>
-      <w:r>
-        <w:rPr>
-          <w:rFonts w:ascii="Times New Roman" w:hAnsi="Times New Roman" w:cs="Times New Roman"/>
-          <w:color w:val="000000"/>
-          <w:sz w:val="24"/>
-          <w:szCs w:val="24"/>
-        </w:rPr>
-        <w:t xml:space="preserve">BluePaper Media. </w:t>
-      </w:r>
-      <w:r>
-        <w:rPr>
-          <w:rFonts w:ascii="Times New Roman" w:hAnsi="Times New Roman" w:cs="Times New Roman"/>
-          <w:color w:val="000000"/>
-          <w:sz w:val="24"/>
-          <w:szCs w:val="24"/>
-        </w:rPr>
-        <w:t xml:space="preserve">He has been working with websites for about three years or so and is currently going into his second year of freelancing. He has had the pleasure of working with the kind folks over at Enābl for a few projects and he has worked on a few small iOS Apps. He grew up in a small town of Corry, PA where he first mastered the art of walking, reading and writing. He began coding at the age of 12 and quickly learned that it was something he loved and could grow passionate about. He lives by his </w:t>
-      </w:r>
-      <w:r>
-        <w:rPr>
-          <w:rFonts w:ascii="Times New Roman" w:hAnsi="Times New Roman" w:cs="Times New Roman"/>
-          <w:color w:val="000000"/>
-          <w:sz w:val="24"/>
-          <w:szCs w:val="24"/>
-        </w:rPr>
-        <w:t>motto of “no matter how polished a project is, it is always improvable.”</w:t>
-      </w:r>
-    </w:p>
-    <w:p>
-      <w:pPr>
-        <w:pStyle w:val="NoSpacing"/>
+        <w:t>twoodworth20</w:t>
+      </w:r>
+      <w:r>
         <w:rPr>
           <w:rFonts w:ascii="Times New Roman" w:hAnsi="Times New Roman" w:cs="Times New Roman"/>
           <w:i/>
           <w:sz w:val="24"/>
           <w:szCs w:val="24"/>
         </w:rPr>
-      </w:pPr>
-    </w:p>
-    <w:p>
-      <w:pPr>
-        <w:pStyle w:val="NoSpacing"/>
-        <w:rPr>
-          <w:rFonts w:ascii="Times New Roman" w:hAnsi="Times New Roman" w:cs="Times New Roman"/>
-          <w:sz w:val="24"/>
-          <w:szCs w:val="24"/>
-        </w:rPr>
-      </w:pPr>
-    </w:p>
-    <w:p>
-      <w:pPr>
-        <w:pStyle w:val="NoSpacing"/>
-        <w:rPr>
-          <w:rFonts w:ascii="Times New Roman" w:hAnsi="Times New Roman" w:cs="Times New Roman"/>
-          <w:b/>
-          <w:sz w:val="24"/>
-          <w:szCs w:val="24"/>
-        </w:rPr>
-      </w:pPr>
-      <w:r>
-        <w:rPr>
-          <w:rFonts w:ascii="Times New Roman" w:hAnsi="Times New Roman" w:cs="Times New Roman"/>
-          <w:b/>
-          <w:sz w:val="24"/>
-          <w:szCs w:val="24"/>
-        </w:rPr>
-        <w:t>Developer</w:t>
+        <w:t>1</w:t>
       </w:r>
       <w:bookmarkStart w:id="0" w:name="_GoBack"/>
       <w:bookmarkEnd w:id="0"/>
+      <w:r>
+        <w:rPr>
+          <w:rFonts w:ascii="Times New Roman" w:hAnsi="Times New Roman" w:cs="Times New Roman"/>
+          <w:i/>
+          <w:sz w:val="24"/>
+          <w:szCs w:val="24"/>
+        </w:rPr>
+        <w:t>4@gmail.com</w:t>
+      </w:r>
+      <w:r>
+        <w:rPr>
+          <w:rFonts w:ascii="Times New Roman" w:hAnsi="Times New Roman" w:cs="Times New Roman"/>
+          <w:color w:val="000000"/>
+          <w:sz w:val="24"/>
+          <w:szCs w:val="24"/>
+        </w:rPr>
+        <w:t xml:space="preserve"> </w:t>
+      </w:r>
+    </w:p>
+    <w:p>
+      <w:pPr>
+        <w:pStyle w:val="NoSpacing"/>
+        <w:rPr>
+          <w:rFonts w:ascii="Times New Roman" w:hAnsi="Times New Roman" w:cs="Times New Roman"/>
+          <w:color w:val="000000"/>
+          <w:sz w:val="24"/>
+          <w:szCs w:val="24"/>
+        </w:rPr>
+      </w:pPr>
+    </w:p>
+    <w:p>
+      <w:pPr>
+        <w:pStyle w:val="NoSpacing"/>
+        <w:rPr>
+          <w:rFonts w:ascii="Times New Roman" w:hAnsi="Times New Roman" w:cs="Times New Roman"/>
+          <w:sz w:val="24"/>
+          <w:szCs w:val="24"/>
+        </w:rPr>
+      </w:pPr>
+      <w:r>
+        <w:rPr>
+          <w:rFonts w:ascii="Times New Roman" w:hAnsi="Times New Roman" w:cs="Times New Roman"/>
+          <w:color w:val="000000"/>
+          <w:sz w:val="24"/>
+          <w:szCs w:val="24"/>
+        </w:rPr>
+        <w:t xml:space="preserve">Tanner Woodworth is the lead developer at </w:t>
+      </w:r>
+      <w:proofErr w:type="spellStart"/>
+      <w:r>
+        <w:rPr>
+          <w:rFonts w:ascii="Times New Roman" w:hAnsi="Times New Roman" w:cs="Times New Roman"/>
+          <w:color w:val="000000"/>
+          <w:sz w:val="24"/>
+          <w:szCs w:val="24"/>
+        </w:rPr>
+        <w:t>BluePaper</w:t>
+      </w:r>
+      <w:proofErr w:type="spellEnd"/>
+      <w:r>
+        <w:rPr>
+          <w:rFonts w:ascii="Times New Roman" w:hAnsi="Times New Roman" w:cs="Times New Roman"/>
+          <w:color w:val="000000"/>
+          <w:sz w:val="24"/>
+          <w:szCs w:val="24"/>
+        </w:rPr>
+        <w:t xml:space="preserve"> Media. </w:t>
+      </w:r>
+      <w:r>
+        <w:rPr>
+          <w:rFonts w:ascii="Times New Roman" w:hAnsi="Times New Roman" w:cs="Times New Roman"/>
+          <w:color w:val="000000"/>
+          <w:sz w:val="24"/>
+          <w:szCs w:val="24"/>
+        </w:rPr>
+        <w:t xml:space="preserve">He has been working with websites for about three years or so and is currently going into his second year of freelancing. He has had the pleasure of working with the kind folks over at </w:t>
+      </w:r>
+      <w:proofErr w:type="spellStart"/>
+      <w:r>
+        <w:rPr>
+          <w:rFonts w:ascii="Times New Roman" w:hAnsi="Times New Roman" w:cs="Times New Roman"/>
+          <w:color w:val="000000"/>
+          <w:sz w:val="24"/>
+          <w:szCs w:val="24"/>
+        </w:rPr>
+        <w:t>Enābl</w:t>
+      </w:r>
+      <w:proofErr w:type="spellEnd"/>
+      <w:r>
+        <w:rPr>
+          <w:rFonts w:ascii="Times New Roman" w:hAnsi="Times New Roman" w:cs="Times New Roman"/>
+          <w:color w:val="000000"/>
+          <w:sz w:val="24"/>
+          <w:szCs w:val="24"/>
+        </w:rPr>
+        <w:t xml:space="preserve"> for a few projects and he has worked on a few small iOS Apps. He grew up in a small town of Corry, PA where he first mastered the art of walking, reading and writing. He began coding at the age of 12 and quickly learned that it was something he loved and could grow passionate about. He lives by his </w:t>
+      </w:r>
+      <w:r>
+        <w:rPr>
+          <w:rFonts w:ascii="Times New Roman" w:hAnsi="Times New Roman" w:cs="Times New Roman"/>
+          <w:color w:val="000000"/>
+          <w:sz w:val="24"/>
+          <w:szCs w:val="24"/>
+        </w:rPr>
+        <w:t>motto of “no matter how polished a project is, it is always improvable.”</w:t>
+      </w:r>
+    </w:p>
+    <w:p>
+      <w:pPr>
+        <w:pStyle w:val="NoSpacing"/>
+        <w:rPr>
+          <w:rFonts w:ascii="Times New Roman" w:hAnsi="Times New Roman" w:cs="Times New Roman"/>
+          <w:i/>
+          <w:sz w:val="24"/>
+          <w:szCs w:val="24"/>
+        </w:rPr>
+      </w:pPr>
+    </w:p>
+    <w:p>
+      <w:pPr>
+        <w:pStyle w:val="NoSpacing"/>
+        <w:rPr>
+          <w:rFonts w:ascii="Times New Roman" w:hAnsi="Times New Roman" w:cs="Times New Roman"/>
+          <w:sz w:val="24"/>
+          <w:szCs w:val="24"/>
+        </w:rPr>
+      </w:pPr>
+    </w:p>
+    <w:p>
+      <w:pPr>
+        <w:pStyle w:val="NoSpacing"/>
+        <w:rPr>
+          <w:rFonts w:ascii="Times New Roman" w:hAnsi="Times New Roman" w:cs="Times New Roman"/>
+          <w:b/>
+          <w:sz w:val="24"/>
+          <w:szCs w:val="24"/>
+        </w:rPr>
+      </w:pPr>
+      <w:r>
+        <w:rPr>
+          <w:rFonts w:ascii="Times New Roman" w:hAnsi="Times New Roman" w:cs="Times New Roman"/>
+          <w:b/>
+          <w:sz w:val="24"/>
+          <w:szCs w:val="24"/>
+        </w:rPr>
+        <w:t>Developer</w:t>
+      </w:r>
     </w:p>
     <w:p>
       <w:pPr>
@@ -369,7 +428,29 @@
           <w:szCs w:val="24"/>
           <w:shd w:val="clear" w:color="auto" w:fill="FFFFFF"/>
         </w:rPr>
-        <w:t xml:space="preserve"> is the lead designer at BluePaper Media. He</w:t>
+        <w:t xml:space="preserve"> is the lead designer at </w:t>
+      </w:r>
+      <w:proofErr w:type="spellStart"/>
+      <w:r>
+        <w:rPr>
+          <w:rFonts w:ascii="Times New Roman" w:hAnsi="Times New Roman" w:cs="Times New Roman"/>
+          <w:color w:val="222222"/>
+          <w:sz w:val="24"/>
+          <w:szCs w:val="24"/>
+          <w:shd w:val="clear" w:color="auto" w:fill="FFFFFF"/>
+        </w:rPr>
+        <w:t>BluePaper</w:t>
+      </w:r>
+      <w:proofErr w:type="spellEnd"/>
+      <w:r>
+        <w:rPr>
+          <w:rFonts w:ascii="Times New Roman" w:hAnsi="Times New Roman" w:cs="Times New Roman"/>
+          <w:color w:val="222222"/>
+          <w:sz w:val="24"/>
+          <w:szCs w:val="24"/>
+          <w:shd w:val="clear" w:color="auto" w:fill="FFFFFF"/>
+        </w:rPr>
+        <w:t xml:space="preserve"> Media. He</w:t>
       </w:r>
       <w:r>
         <w:rPr>
@@ -755,13 +836,23 @@
         </w:rPr>
         <w:t xml:space="preserve">of </w:t>
       </w:r>
-      <w:r>
-        <w:rPr>
-          <w:rFonts w:ascii="Times New Roman" w:hAnsi="Times New Roman" w:cs="Times New Roman"/>
-          <w:sz w:val="24"/>
-          <w:szCs w:val="24"/>
-        </w:rPr>
-        <w:t>BluePaper Media</w:t>
+      <w:proofErr w:type="spellStart"/>
+      <w:r>
+        <w:rPr>
+          <w:rFonts w:ascii="Times New Roman" w:hAnsi="Times New Roman" w:cs="Times New Roman"/>
+          <w:sz w:val="24"/>
+          <w:szCs w:val="24"/>
+        </w:rPr>
+        <w:t>BluePaper</w:t>
+      </w:r>
+      <w:proofErr w:type="spellEnd"/>
+      <w:r>
+        <w:rPr>
+          <w:rFonts w:ascii="Times New Roman" w:hAnsi="Times New Roman" w:cs="Times New Roman"/>
+          <w:sz w:val="24"/>
+          <w:szCs w:val="24"/>
+        </w:rPr>
+        <w:t xml:space="preserve"> Media</w:t>
       </w:r>
       <w:r>
         <w:rPr>
@@ -809,7 +900,25 @@
           <w:sz w:val="24"/>
           <w:szCs w:val="24"/>
         </w:rPr>
-        <w:t>She grew up in Florida, and has lived in Pennsylvania for the last two years. Growing up with computers, she was coding at a young age and her passion grew from there as she took classes all through high school and then into her second education career.</w:t>
+        <w:t xml:space="preserve">She grew up in Florida, and </w:t>
+      </w:r>
+      <w:proofErr w:type="gramStart"/>
+      <w:r>
+        <w:rPr>
+          <w:rFonts w:ascii="Times New Roman" w:hAnsi="Times New Roman" w:cs="Times New Roman"/>
+          <w:sz w:val="24"/>
+          <w:szCs w:val="24"/>
+        </w:rPr>
+        <w:t>has</w:t>
+      </w:r>
+      <w:proofErr w:type="gramEnd"/>
+      <w:r>
+        <w:rPr>
+          <w:rFonts w:ascii="Times New Roman" w:hAnsi="Times New Roman" w:cs="Times New Roman"/>
+          <w:sz w:val="24"/>
+          <w:szCs w:val="24"/>
+        </w:rPr>
+        <w:t xml:space="preserve"> lived in Pennsylvania for the last two years. Growing up with computers, she was coding at a young age and her passion grew from there as she took classes all through high school and then into her second education career.</w:t>
       </w:r>
     </w:p>
     <w:p>

</xml_diff>